<commit_message>
Updated test templates all tests passing.
</commit_message>
<xml_diff>
--- a/tests/resources/Saved/21CRB01597_Trial Judgment Entry.docx
+++ b/tests/resources/Saved/21CRB01597_Trial Judgment Entry.docx
@@ -86,13 +86,20 @@
           <w:tab w:val="left" w:pos="4320"/>
           <w:tab w:val="left" w:pos="4680"/>
         </w:tabs>
-        <w:ind w:left="4680" w:hanging="2520"/>
-        <w:rPr>
-          <w:rFonts w:ascii="Palatino Linotype" w:hAnsi="Palatino Linotype"/>
-          <w:sz w:val="20"/>
-          <w:szCs w:val="20"/>
-        </w:rPr>
-      </w:pPr>
+        <w:rPr>
+          <w:rFonts w:ascii="Palatino Linotype" w:hAnsi="Palatino Linotype"/>
+          <w:sz w:val="20"/>
+          <w:szCs w:val="20"/>
+        </w:rPr>
+      </w:pPr>
+      <w:r>
+        <w:rPr>
+          <w:rFonts w:ascii="Palatino Linotype" w:hAnsi="Palatino Linotype"/>
+          <w:sz w:val="20"/>
+          <w:szCs w:val="20"/>
+        </w:rPr>
+        <w:tab/>
+      </w:r>
       <w:r>
         <w:rPr>
           <w:rFonts w:ascii="Palatino Linotype" w:hAnsi="Palatino Linotype"/>
@@ -125,27 +132,6 @@
         </w:rPr>
         <w:tab/>
       </w:r>
-    </w:p>
-    <w:p>
-      <w:pPr>
-        <w:tabs>
-          <w:tab w:val="left" w:pos="-1080"/>
-          <w:tab w:val="left" w:pos="-720"/>
-          <w:tab w:val="left" w:pos="0"/>
-          <w:tab w:val="left" w:pos="720"/>
-          <w:tab w:val="left" w:pos="1440"/>
-          <w:tab w:val="left" w:pos="2160"/>
-          <w:tab w:val="left" w:pos="2880"/>
-          <w:tab w:val="left" w:pos="3600"/>
-          <w:tab w:val="left" w:pos="4320"/>
-          <w:tab w:val="left" w:pos="4680"/>
-        </w:tabs>
-        <w:rPr>
-          <w:rFonts w:ascii="Palatino Linotype" w:hAnsi="Palatino Linotype"/>
-          <w:sz w:val="20"/>
-          <w:szCs w:val="20"/>
-        </w:rPr>
-      </w:pPr>
     </w:p>
     <w:p>
       <w:pPr>
@@ -215,6 +201,21 @@
           <w:szCs w:val="20"/>
         </w:rPr>
         <w:tab/>
+      </w:r>
+      <w:r>
+        <w:rPr>
+          <w:rFonts w:ascii="Palatino Linotype" w:hAnsi="Palatino Linotype"/>
+          <w:sz w:val="20"/>
+          <w:szCs w:val="20"/>
+        </w:rPr>
+        <w:tab/>
+      </w:r>
+      <w:r>
+        <w:rPr>
+          <w:rFonts w:ascii="Palatino Linotype" w:hAnsi="Palatino Linotype"/>
+          <w:sz w:val="20"/>
+          <w:szCs w:val="20"/>
+        </w:rPr>
         <w:t>C</w:t>
       </w:r>
       <w:r>
@@ -239,7 +240,7 @@
           <w:sz w:val="20"/>
           <w:szCs w:val="20"/>
         </w:rPr>
-        <w:t>o</w:t>
+        <w:t xml:space="preserve">o</w:t>
       </w:r>
       <w:r>
         <w:rPr>
@@ -249,6 +250,7 @@
         </w:rPr>
         <w:t xml:space="preserve">.  </w:t>
       </w:r>
+      <w:proofErr w:type="gramStart"/>
       <w:r>
         <w:rPr>
           <w:rFonts w:ascii="Palatino Linotype" w:hAnsi="Palatino Linotype"/>
@@ -256,30 +258,6 @@
           <w:szCs w:val="20"/>
         </w:rPr>
         <w:t xml:space="preserve">21CRB01597</w:t>
-      </w:r>
-      <w:r>
-        <w:rPr>
-          <w:rFonts w:ascii="Palatino Linotype" w:hAnsi="Palatino Linotype"/>
-          <w:sz w:val="20"/>
-          <w:szCs w:val="20"/>
-        </w:rPr>
-        <w:tab/>
-      </w:r>
-      <w:r>
-        <w:rPr>
-          <w:rFonts w:ascii="Palatino Linotype" w:hAnsi="Palatino Linotype"/>
-          <w:sz w:val="20"/>
-          <w:szCs w:val="20"/>
-        </w:rPr>
-        <w:tab/>
-      </w:r>
-      <w:r>
-        <w:rPr>
-          <w:rFonts w:ascii="Palatino Linotype" w:hAnsi="Palatino Linotype"/>
-          <w:sz w:val="20"/>
-          <w:szCs w:val="20"/>
-        </w:rPr>
-        <w:tab/>
       </w:r>
       <w:r>
         <w:rPr>
@@ -328,6 +306,7 @@
           <w:szCs w:val="20"/>
         </w:rPr>
       </w:pPr>
+      <w:proofErr w:type="gramStart"/>
       <w:r>
         <w:rPr>
           <w:rFonts w:ascii="Palatino Linotype" w:hAnsi="Palatino Linotype"/>
@@ -407,13 +386,20 @@
           <w:tab w:val="left" w:pos="4320"/>
           <w:tab w:val="left" w:pos="4680"/>
         </w:tabs>
-        <w:ind w:left="4680" w:hanging="2520"/>
-        <w:rPr>
-          <w:rFonts w:ascii="Palatino Linotype" w:hAnsi="Palatino Linotype"/>
-          <w:sz w:val="20"/>
-          <w:szCs w:val="20"/>
-        </w:rPr>
-      </w:pPr>
+        <w:rPr>
+          <w:rFonts w:ascii="Palatino Linotype" w:hAnsi="Palatino Linotype"/>
+          <w:sz w:val="20"/>
+          <w:szCs w:val="20"/>
+        </w:rPr>
+      </w:pPr>
+      <w:r>
+        <w:rPr>
+          <w:rFonts w:ascii="Palatino Linotype" w:hAnsi="Palatino Linotype"/>
+          <w:sz w:val="20"/>
+          <w:szCs w:val="20"/>
+        </w:rPr>
+        <w:tab/>
+      </w:r>
       <w:r>
         <w:rPr>
           <w:rFonts w:ascii="Palatino Linotype" w:hAnsi="Palatino Linotype"/>
@@ -546,6 +532,131 @@
           <w:sz w:val="20"/>
           <w:szCs w:val="20"/>
         </w:rPr>
+        <w:t xml:space="preserve">Defendant</w:t>
+      </w:r>
+      <w:proofErr w:type="gramEnd"/>
+      <w:r>
+        <w:rPr>
+          <w:rFonts w:ascii="Palatino Linotype" w:hAnsi="Palatino Linotype"/>
+          <w:sz w:val="20"/>
+          <w:szCs w:val="20"/>
+        </w:rPr>
+        <w:t xml:space="preserve"> appeared in </w:t>
+      </w:r>
+      <w:r>
+        <w:rPr>
+          <w:rFonts w:ascii="Palatino Linotype" w:hAnsi="Palatino Linotype"/>
+          <w:sz w:val="20"/>
+          <w:szCs w:val="20"/>
+        </w:rPr>
+        <w:t xml:space="preserve">C</w:t>
+      </w:r>
+      <w:r>
+        <w:rPr>
+          <w:rFonts w:ascii="Palatino Linotype" w:hAnsi="Palatino Linotype"/>
+          <w:sz w:val="20"/>
+          <w:szCs w:val="20"/>
+        </w:rPr>
+        <w:t xml:space="preserve">ourt on May 30, 2022</w:t>
+      </w:r>
+      <w:r>
+        <w:rPr>
+          <w:rFonts w:ascii="Palatino Linotype" w:hAnsi="Palatino Linotype"/>
+          <w:sz w:val="20"/>
+          <w:szCs w:val="20"/>
+        </w:rPr>
+        <w:t xml:space="preserve">,</w:t>
+      </w:r>
+      <w:r>
+        <w:rPr>
+          <w:rFonts w:ascii="Palatino Linotype" w:hAnsi="Palatino Linotype"/>
+          <w:sz w:val="20"/>
+          <w:szCs w:val="20"/>
+        </w:rPr>
+        <w:t xml:space="preserve"> for a jury trial. </w:t>
+      </w:r>
+      <w:r>
+        <w:rPr>
+          <w:rFonts w:ascii="Palatino Linotype" w:hAnsi="Palatino Linotype"/>
+          <w:bCs/>
+          <w:sz w:val="20"/>
+          <w:szCs w:val="20"/>
+        </w:rPr>
+        <w:t xml:space="preserve">Defendant</w:t>
+      </w:r>
+      <w:proofErr w:type="gramEnd"/>
+      <w:r>
+        <w:rPr>
+          <w:rFonts w:ascii="Palatino Linotype" w:hAnsi="Palatino Linotype"/>
+          <w:bCs/>
+          <w:sz w:val="20"/>
+          <w:szCs w:val="20"/>
+        </w:rPr>
+        <w:t xml:space="preserve"> was represented by Chase Mallory, Private Counsel. </w:t>
+      </w:r>
+      <w:r>
+        <w:rPr>
+          <w:rFonts w:ascii="Palatino Linotype" w:hAnsi="Palatino Linotype"/>
+          <w:sz w:val="20"/>
+          <w:szCs w:val="20"/>
+        </w:rPr>
+        <w:t>After</w:t>
+      </w:r>
+      <w:proofErr w:type="gramEnd"/>
+      <w:r>
+        <w:rPr>
+          <w:rFonts w:ascii="Palatino Linotype" w:hAnsi="Palatino Linotype"/>
+          <w:sz w:val="20"/>
+          <w:szCs w:val="20"/>
+        </w:rPr>
+        <w:t xml:space="preserve"> hearing the evidence and deliberating the jury</w:t>
+      </w:r>
+      <w:r>
+        <w:rPr>
+          <w:rFonts w:ascii="Palatino Linotype" w:hAnsi="Palatino Linotype"/>
+          <w:sz w:val="20"/>
+          <w:szCs w:val="20"/>
+        </w:rPr>
+        <w:t xml:space="preserve"> found</w:t>
+      </w:r>
+      <w:r>
+        <w:rPr>
+          <w:rFonts w:ascii="Palatino Linotype" w:hAnsi="Palatino Linotype"/>
+          <w:sz w:val="20"/>
+          <w:szCs w:val="20"/>
+        </w:rPr>
+        <w:t xml:space="preserve"> as indicated in the chart below.</w:t>
+      </w:r>
+      <w:r>
+        <w:rPr>
+          <w:rFonts w:ascii="Palatino Linotype" w:hAnsi="Palatino Linotype"/>
+          <w:sz w:val="20"/>
+          <w:szCs w:val="20"/>
+        </w:rPr>
+        <w:t xml:space="preserve"> </w:t>
+      </w:r>
+      <w:r>
+        <w:rPr>
+          <w:rFonts w:ascii="Palatino Linotype" w:hAnsi="Palatino Linotype"/>
+          <w:sz w:val="20"/>
+          <w:szCs w:val="20"/>
+        </w:rPr>
+        <w:t xml:space="preserve">The Court accepted the jury’s verdict and entered judgment accordingly.</w:t>
+      </w:r>
+      <w:r>
+        <w:rPr>
+          <w:rFonts w:ascii="Palatino Linotype" w:hAnsi="Palatino Linotype"/>
+          <w:sz w:val="20"/>
+          <w:szCs w:val="20"/>
+        </w:rPr>
+        <w:t xml:space="preserve"> </w:t>
+      </w:r>
+      <w:r>
+        <w:rPr>
+          <w:rFonts w:ascii="Palatino Linotype" w:hAnsi="Palatino Linotype"/>
+          <w:sz w:val="20"/>
+          <w:szCs w:val="20"/>
+        </w:rPr>
         <w:t xml:space="preserve"/>
       </w:r>
       <w:r>
@@ -555,47 +666,51 @@
           <w:sz w:val="20"/>
           <w:szCs w:val="20"/>
         </w:rPr>
-        <w:t xml:space="preserve">Defendant was represented by Chase Mallory, Private Counsel. </w:t>
-      </w:r>
-      <w:r>
-        <w:rPr>
-          <w:rFonts w:ascii="Palatino Linotype" w:hAnsi="Palatino Linotype"/>
-          <w:sz w:val="20"/>
-          <w:szCs w:val="20"/>
-        </w:rPr>
-        <w:t xml:space="preserve">Defendant appeared in Court on May 28, 2022</w:t>
-      </w:r>
-      <w:r>
-        <w:rPr>
-          <w:rFonts w:ascii="Palatino Linotype" w:hAnsi="Palatino Linotype"/>
-          <w:sz w:val="20"/>
-          <w:szCs w:val="20"/>
-        </w:rPr>
-        <w:t>,</w:t>
-      </w:r>
-      <w:r>
-        <w:rPr>
-          <w:rFonts w:ascii="Palatino Linotype" w:hAnsi="Palatino Linotype"/>
-          <w:sz w:val="20"/>
-          <w:szCs w:val="20"/>
-        </w:rPr>
-        <w:t xml:space="preserve"> for a </w:t>
-      </w:r>
-      <w:r>
-        <w:rPr>
-          <w:rFonts w:ascii="Palatino Linotype" w:hAnsi="Palatino Linotype"/>
-          <w:sz w:val="20"/>
-          <w:szCs w:val="20"/>
-        </w:rPr>
-        <w:t xml:space="preserve">t</w:t>
-      </w:r>
-      <w:r>
-        <w:rPr>
-          <w:rFonts w:ascii="Palatino Linotype" w:hAnsi="Palatino Linotype"/>
-          <w:sz w:val="20"/>
-          <w:szCs w:val="20"/>
-        </w:rPr>
-        <w:t xml:space="preserve">rial to the Court. After consideration of the evidence presented at trial the Court finds as indicated in the chart below. </w:t>
+        <w:t xml:space="preserve"/>
+      </w:r>
+      <w:r>
+        <w:rPr>
+          <w:rFonts w:ascii="Palatino Linotype" w:hAnsi="Palatino Linotype"/>
+          <w:sz w:val="20"/>
+          <w:szCs w:val="20"/>
+        </w:rPr>
+        <w:t xml:space="preserve"/>
+      </w:r>
+      <w:r>
+        <w:rPr>
+          <w:rFonts w:ascii="Palatino Linotype" w:hAnsi="Palatino Linotype"/>
+          <w:sz w:val="20"/>
+          <w:szCs w:val="20"/>
+        </w:rPr>
+        <w:t xml:space="preserve"/>
+        <w:br/>
+        <w:t xml:space="preserve"/>
+        <w:br/>
+        <w:t xml:space="preserve"/>
+      </w:r>
+      <w:r>
+        <w:rPr>
+          <w:rFonts w:ascii="Palatino Linotype" w:hAnsi="Palatino Linotype"/>
+          <w:sz w:val="20"/>
+          <w:szCs w:val="20"/>
+        </w:rPr>
+        <w:t>Prior to sentencing, t</w:t>
+      </w:r>
+      <w:r>
+        <w:rPr>
+          <w:rFonts w:ascii="Palatino Linotype" w:hAnsi="Palatino Linotype"/>
+          <w:sz w:val="20"/>
+          <w:szCs w:val="20"/>
+        </w:rPr>
+        <w:t xml:space="preserve">he Court heard statements from the Prosecutor, Victim Advocate on behalf of the victim, Defense Counsel and the Defendant. </w:t>
+      </w:r>
+      <w:r>
+        <w:rPr>
+          <w:rFonts w:ascii="Palatino Linotype" w:hAnsi="Palatino Linotype"/>
+          <w:sz w:val="20"/>
+          <w:szCs w:val="20"/>
+        </w:rPr>
+        <w:t xml:space="preserve">The Court considered the overriding purposes of misdemeanor sentencing when making its findings. </w:t>
       </w:r>
       <w:r>
         <w:rPr>
@@ -695,6 +810,7 @@
                 <w:szCs w:val="20"/>
               </w:rPr>
             </w:pPr>
+            <w:proofErr w:type="gramStart"/>
             <w:r>
               <w:rPr>
                 <w:rFonts w:ascii="Palatino Linotype" w:hAnsi="Palatino Linotype"/>
@@ -776,6 +892,7 @@
                 <w:szCs w:val="20"/>
               </w:rPr>
             </w:pPr>
+            <w:proofErr w:type="gramStart"/>
             <w:r>
               <w:rPr>
                 <w:rFonts w:ascii="Palatino Linotype" w:hAnsi="Palatino Linotype"/>
@@ -857,6 +974,7 @@
                 <w:szCs w:val="20"/>
               </w:rPr>
             </w:pPr>
+            <w:proofErr w:type="gramStart"/>
             <w:r>
               <w:rPr>
                 <w:rFonts w:ascii="Palatino Linotype" w:hAnsi="Palatino Linotype"/>
@@ -908,7 +1026,6 @@
                 <w:sz w:val="20"/>
                 <w:szCs w:val="20"/>
               </w:rPr>
-              <w:lastRenderedPageBreak/>
               <w:t>Tried To</w:t>
             </w:r>
           </w:p>
@@ -939,6 +1056,7 @@
                 <w:szCs w:val="20"/>
               </w:rPr>
             </w:pPr>
+            <w:proofErr w:type="gramStart"/>
             <w:r>
               <w:rPr>
                 <w:rFonts w:ascii="Palatino Linotype" w:hAnsi="Palatino Linotype"/>
@@ -947,7 +1065,7 @@
                 <w:sz w:val="20"/>
                 <w:szCs w:val="20"/>
               </w:rPr>
-              <w:t xml:space="preserve">Court</w:t>
+              <w:t xml:space="preserve">Jury</w:t>
             </w:r>
           </w:p>
         </w:tc>
@@ -1020,6 +1138,7 @@
                 <w:szCs w:val="20"/>
               </w:rPr>
             </w:pPr>
+            <w:proofErr w:type="gramStart"/>
             <w:r>
               <w:rPr>
                 <w:rFonts w:ascii="Palatino Linotype" w:hAnsi="Palatino Linotype"/>
@@ -1028,7 +1147,8 @@
                 <w:sz w:val="20"/>
                 <w:szCs w:val="20"/>
               </w:rPr>
-              <w:t xml:space="preserve">Not Guilty</w:t>
+              <w:lastRenderedPageBreak/>
+              <w:t xml:space="preserve">Guilty</w:t>
             </w:r>
           </w:p>
         </w:tc>
@@ -1101,6 +1221,7 @@
                 <w:szCs w:val="20"/>
               </w:rPr>
             </w:pPr>
+            <w:proofErr w:type="gramStart"/>
             <w:r>
               <w:rPr>
                 <w:rFonts w:ascii="Palatino Linotype" w:hAnsi="Palatino Linotype"/>
@@ -1202,6 +1323,7 @@
                 <w:szCs w:val="20"/>
               </w:rPr>
             </w:pPr>
+            <w:proofErr w:type="gramStart"/>
             <w:r>
               <w:rPr>
                 <w:rFonts w:ascii="Palatino Linotype" w:hAnsi="Palatino Linotype"/>
@@ -1283,6 +1405,7 @@
                 <w:szCs w:val="20"/>
               </w:rPr>
             </w:pPr>
+            <w:proofErr w:type="gramStart"/>
             <w:r>
               <w:rPr>
                 <w:rFonts w:ascii="Palatino Linotype" w:hAnsi="Palatino Linotype"/>
@@ -1384,6 +1507,7 @@
                 <w:szCs w:val="20"/>
               </w:rPr>
             </w:pPr>
+            <w:proofErr w:type="gramStart"/>
             <w:r>
               <w:rPr>
                 <w:rFonts w:ascii="Palatino Linotype" w:hAnsi="Palatino Linotype"/>
@@ -1450,20 +1574,6 @@
     </w:p>
     <w:p>
       <w:pPr>
-        <w:widowControl/>
-        <w:autoSpaceDE/>
-        <w:autoSpaceDN/>
-        <w:adjustRightInd/>
-        <w:jc w:val="both"/>
-        <w:rPr>
-          <w:rFonts w:ascii="Palatino Linotype" w:hAnsi="Palatino Linotype"/>
-          <w:sz w:val="20"/>
-          <w:szCs w:val="20"/>
-        </w:rPr>
-      </w:pPr>
-    </w:p>
-    <w:p>
-      <w:pPr>
         <w:jc w:val="both"/>
         <w:rPr>
           <w:rFonts w:ascii="Palatino Linotype" w:hAnsi="Palatino Linotype"/>
@@ -1551,15 +1661,15 @@
           <w:sz w:val="20"/>
           <w:szCs w:val="20"/>
         </w:rPr>
-        <w:t xml:space="preserve">Having</w:t>
-      </w:r>
-      <w:r>
-        <w:rPr>
-          <w:rFonts w:ascii="Palatino Linotype" w:hAnsi="Palatino Linotype"/>
-          <w:sz w:val="20"/>
-          <w:szCs w:val="20"/>
-        </w:rPr>
-        <w:t xml:space="preserve"> been informed of the fines </w:t>
+        <w:t xml:space="preserve">The Defendant was</w:t>
+      </w:r>
+      <w:r>
+        <w:rPr>
+          <w:rFonts w:ascii="Palatino Linotype" w:hAnsi="Palatino Linotype"/>
+          <w:sz w:val="20"/>
+          <w:szCs w:val="20"/>
+        </w:rPr>
+        <w:t xml:space="preserve"> informed of the fines </w:t>
       </w:r>
       <w:r>
         <w:rPr>
@@ -1593,7 +1703,23 @@
           <w:sz w:val="20"/>
           <w:szCs w:val="20"/>
         </w:rPr>
-        <w:t xml:space="preserve">owed, Defendant expressed an ability to pay </w:t>
+        <w:t xml:space="preserve">owed, </w:t>
+      </w:r>
+      <w:r>
+        <w:rPr>
+          <w:rFonts w:ascii="Palatino Linotype" w:hAnsi="Palatino Linotype"/>
+          <w:sz w:val="20"/>
+          <w:szCs w:val="20"/>
+        </w:rPr>
+        <w:t xml:space="preserve">and </w:t>
+      </w:r>
+      <w:r>
+        <w:rPr>
+          <w:rFonts w:ascii="Palatino Linotype" w:hAnsi="Palatino Linotype"/>
+          <w:sz w:val="20"/>
+          <w:szCs w:val="20"/>
+        </w:rPr>
+        <w:t xml:space="preserve">Defendant expressed an ability to pay </w:t>
       </w:r>
       <w:r>
         <w:rPr>
@@ -1673,15 +1799,15 @@
           <w:sz w:val="20"/>
           <w:szCs w:val="20"/>
         </w:rPr>
-        <w:t xml:space="preserve">May 28, 2022</w:t>
-      </w:r>
-      <w:r>
-        <w:rPr>
-          <w:rFonts w:ascii="Palatino Linotype" w:hAnsi="Palatino Linotype"/>
-          <w:sz w:val="20"/>
-          <w:szCs w:val="20"/>
-        </w:rPr>
-        <w:t>.</w:t>
+        <w:t xml:space="preserve">May 30, 2022</w:t>
+      </w:r>
+      <w:r>
+        <w:rPr>
+          <w:rFonts w:ascii="Palatino Linotype" w:hAnsi="Palatino Linotype"/>
+          <w:sz w:val="20"/>
+          <w:szCs w:val="20"/>
+        </w:rPr>
+        <w:t xml:space="preserve">.</w:t>
       </w:r>
       <w:r>
         <w:rPr>
@@ -1868,7 +1994,7 @@
           <w:sz w:val="20"/>
           <w:szCs w:val="20"/>
         </w:rPr>
-        <w:t>____________________________________</w:t>
+        <w:t xml:space="preserve">____________________________________</w:t>
       </w:r>
     </w:p>
     <w:p>
@@ -1904,6 +2030,7 @@
         </w:rPr>
         <w:tab/>
       </w:r>
+      <w:proofErr w:type="gramStart"/>
       <w:r>
         <w:rPr>
           <w:rFonts w:ascii="Palatino Linotype" w:hAnsi="Palatino Linotype"/>
@@ -2025,7 +2152,7 @@
           <w:sz w:val="16"/>
           <w:szCs w:val="16"/>
         </w:rPr>
-        <w:t>_________</w:t>
+        <w:t xml:space="preserve">_________</w:t>
       </w:r>
       <w:r>
         <w:rPr>
@@ -2062,7 +2189,6 @@
           <w:sz w:val="16"/>
           <w:szCs w:val="16"/>
         </w:rPr>
-        <w:lastRenderedPageBreak/>
         <w:t xml:space="preserve">Prosecutor’s Office: PS    </w:t>
       </w:r>
       <w:r>
@@ -2071,7 +2197,16 @@
           <w:sz w:val="16"/>
           <w:szCs w:val="16"/>
         </w:rPr>
-        <w:t xml:space="preserve">OM     EM; Defendant’s Attorney: PS     OM     EM; Jacob Ansley: PS     OM     EM;</w:t>
+        <w:t xml:space="preserve">OM     EM; Defendant’s Attorney: PS     OM     EM; </w:t>
+      </w:r>
+      <w:proofErr w:type="gramStart"/>
+      <w:r>
+        <w:rPr>
+          <w:rFonts w:ascii="Palatino Linotype" w:hAnsi="Palatino Linotype"/>
+          <w:sz w:val="16"/>
+          <w:szCs w:val="16"/>
+        </w:rPr>
+        <w:t xml:space="preserve">Jacob Ansley: PS     OM     EM;</w:t>
       </w:r>
     </w:p>
     <w:p>

</xml_diff>